<commit_message>
time to show result of fitting DT custom REE lib
</commit_message>
<xml_diff>
--- a/Vincent/Excel_analyze/Email to DT.docx
+++ b/Vincent/Excel_analyze/Email to DT.docx
@@ -3135,30 +3135,33 @@
         <w:t>.</w:t>
       </w:r>
     </w:p>
-    <w:p>
-      <w:r>
-        <w:rPr>
-          <w:rFonts w:hint="eastAsia"/>
-        </w:rPr>
-        <w:t>In high dimension space, the point distribution</w:t>
-      </w:r>
-      <w:r>
-        <w:t xml:space="preserve"> is like:</w:t>
-      </w:r>
-    </w:p>
     <w:p/>
-    <w:p>
-      <w:r>
-        <w:rPr>
-          <w:rFonts w:hint="eastAsia"/>
-        </w:rPr>
-        <w:t>Least Square is used to get the best fitting parameters for multiple Gaussian models, initial parameters is read from a pre-written txt file.</w:t>
-      </w:r>
-    </w:p>
+    <w:p/>
     <w:p>
       <w:bookmarkStart w:id="8" w:name="_GoBack"/>
       <w:bookmarkEnd w:id="8"/>
     </w:p>
+    <w:p>
+      <w:r>
+        <w:rPr>
+          <w:rFonts w:hint="eastAsia"/>
+        </w:rPr>
+        <w:t>In high dimension space, the point distribution</w:t>
+      </w:r>
+      <w:r>
+        <w:t xml:space="preserve"> is like:</w:t>
+      </w:r>
+    </w:p>
+    <w:p/>
+    <w:p>
+      <w:r>
+        <w:rPr>
+          <w:rFonts w:hint="eastAsia"/>
+        </w:rPr>
+        <w:t>Least Square is used to get the best fitting parameters for multiple Gaussian models, initial parameters is read from a pre-written txt file.</w:t>
+      </w:r>
+    </w:p>
+    <w:p/>
     <w:p/>
     <w:p/>
     <w:p>
@@ -4827,11 +4830,11 @@
           <c:showPercent val="0"/>
           <c:showBubbleSize val="0"/>
         </c:dLbls>
-        <c:axId val="674976528"/>
-        <c:axId val="674976920"/>
+        <c:axId val="264947432"/>
+        <c:axId val="654971696"/>
       </c:scatterChart>
       <c:valAx>
-        <c:axId val="674976528"/>
+        <c:axId val="264947432"/>
         <c:scaling>
           <c:orientation val="minMax"/>
         </c:scaling>
@@ -4888,12 +4891,12 @@
             <a:endParaRPr lang="zh-CN"/>
           </a:p>
         </c:txPr>
-        <c:crossAx val="674976920"/>
+        <c:crossAx val="654971696"/>
         <c:crosses val="autoZero"/>
         <c:crossBetween val="midCat"/>
       </c:valAx>
       <c:valAx>
-        <c:axId val="674976920"/>
+        <c:axId val="654971696"/>
         <c:scaling>
           <c:orientation val="minMax"/>
         </c:scaling>
@@ -4950,7 +4953,7 @@
             <a:endParaRPr lang="zh-CN"/>
           </a:p>
         </c:txPr>
-        <c:crossAx val="674976528"/>
+        <c:crossAx val="264947432"/>
         <c:crosses val="autoZero"/>
         <c:crossBetween val="midCat"/>
       </c:valAx>
@@ -5173,11 +5176,11 @@
           <c:showPercent val="0"/>
           <c:showBubbleSize val="0"/>
         </c:dLbls>
-        <c:axId val="674977704"/>
-        <c:axId val="692394184"/>
+        <c:axId val="654972088"/>
+        <c:axId val="654968560"/>
       </c:scatterChart>
       <c:valAx>
-        <c:axId val="674977704"/>
+        <c:axId val="654972088"/>
         <c:scaling>
           <c:orientation val="minMax"/>
         </c:scaling>
@@ -5234,12 +5237,12 @@
             <a:endParaRPr lang="zh-CN"/>
           </a:p>
         </c:txPr>
-        <c:crossAx val="692394184"/>
+        <c:crossAx val="654968560"/>
         <c:crosses val="autoZero"/>
         <c:crossBetween val="midCat"/>
       </c:valAx>
       <c:valAx>
-        <c:axId val="692394184"/>
+        <c:axId val="654968560"/>
         <c:scaling>
           <c:orientation val="minMax"/>
         </c:scaling>
@@ -5296,7 +5299,7 @@
             <a:endParaRPr lang="zh-CN"/>
           </a:p>
         </c:txPr>
-        <c:crossAx val="674977704"/>
+        <c:crossAx val="654972088"/>
         <c:crosses val="autoZero"/>
         <c:crossBetween val="midCat"/>
       </c:valAx>
@@ -5568,11 +5571,11 @@
           <c:showPercent val="0"/>
           <c:showBubbleSize val="0"/>
         </c:dLbls>
-        <c:axId val="692392224"/>
-        <c:axId val="692390656"/>
+        <c:axId val="654968952"/>
+        <c:axId val="654969736"/>
       </c:scatterChart>
       <c:valAx>
-        <c:axId val="692392224"/>
+        <c:axId val="654968952"/>
         <c:scaling>
           <c:orientation val="minMax"/>
         </c:scaling>
@@ -5629,12 +5632,12 @@
             <a:endParaRPr lang="zh-CN"/>
           </a:p>
         </c:txPr>
-        <c:crossAx val="692390656"/>
+        <c:crossAx val="654969736"/>
         <c:crosses val="autoZero"/>
         <c:crossBetween val="midCat"/>
       </c:valAx>
       <c:valAx>
-        <c:axId val="692390656"/>
+        <c:axId val="654969736"/>
         <c:scaling>
           <c:orientation val="minMax"/>
         </c:scaling>
@@ -5691,7 +5694,7 @@
             <a:endParaRPr lang="zh-CN"/>
           </a:p>
         </c:txPr>
-        <c:crossAx val="692392224"/>
+        <c:crossAx val="654968952"/>
         <c:crosses val="autoZero"/>
         <c:crossBetween val="midCat"/>
       </c:valAx>

</xml_diff>